<commit_message>
Finished lab content and write up
</commit_message>
<xml_diff>
--- a/IoT Track/1.BlinkyAndTheCloud/BlinkyandtheCloud_Part1.docx
+++ b/IoT Track/1.BlinkyAndTheCloud/BlinkyandtheCloud_Part1.docx
@@ -94,8 +94,6 @@
         <w:outlineLvl w:val="1"/>
       </w:pPr>
       <w:bookmarkStart w:id="1" w:name="create-a-microsoft-azure-sql-database"/>
-      <w:bookmarkStart w:id="2" w:name="_GoBack"/>
-      <w:bookmarkEnd w:id="2"/>
       <w:r>
         <w:rPr>
           <w:rFonts w:asciiTheme="majorHAnsi" w:eastAsiaTheme="majorEastAsia" w:hAnsiTheme="majorHAnsi" w:cstheme="majorBidi"/>
@@ -105,7 +103,7 @@
           <w:sz w:val="32"/>
           <w:szCs w:val="32"/>
         </w:rPr>
-        <w:t>1.2</w:t>
+        <w:t>1.1</w:t>
       </w:r>
       <w:r>
         <w:rPr>
@@ -248,7 +246,7 @@
           <w:sz w:val="32"/>
           <w:szCs w:val="32"/>
         </w:rPr>
-        <w:t>1.3</w:t>
+        <w:t>1.2</w:t>
       </w:r>
       <w:r>
         <w:rPr>
@@ -466,7 +464,7 @@
           <w:sz w:val="32"/>
           <w:szCs w:val="32"/>
         </w:rPr>
-        <w:t>1.4</w:t>
+        <w:t>1.3</w:t>
       </w:r>
       <w:r>
         <w:rPr>
@@ -781,7 +779,7 @@
           <w:sz w:val="32"/>
           <w:szCs w:val="32"/>
         </w:rPr>
-        <w:t>1.5</w:t>
+        <w:t>1.4</w:t>
       </w:r>
       <w:r>
         <w:rPr>
@@ -1369,7 +1367,7 @@
           <w:sz w:val="32"/>
           <w:szCs w:val="32"/>
         </w:rPr>
-        <w:t>1.6</w:t>
+        <w:t>1.5</w:t>
       </w:r>
       <w:r>
         <w:rPr>
@@ -1426,7 +1424,7 @@
           <w:rStyle w:val="IntenseEmphasis"/>
           <w:sz w:val="28"/>
         </w:rPr>
-        <w:t>1.6</w:t>
+        <w:t>1.5</w:t>
       </w:r>
       <w:r>
         <w:rPr>
@@ -2322,7 +2320,7 @@
           <w:rStyle w:val="IntenseEmphasis"/>
           <w:sz w:val="28"/>
         </w:rPr>
-        <w:t>1.6</w:t>
+        <w:t>1.5</w:t>
       </w:r>
       <w:r>
         <w:rPr>
@@ -4040,8 +4038,10 @@
           <w:rStyle w:val="IntenseEmphasis"/>
           <w:sz w:val="28"/>
         </w:rPr>
-        <w:t>1.6</w:t>
-      </w:r>
+        <w:t>1.5</w:t>
+      </w:r>
+      <w:bookmarkStart w:id="2" w:name="_GoBack"/>
+      <w:bookmarkEnd w:id="2"/>
       <w:r>
         <w:rPr>
           <w:rStyle w:val="IntenseEmphasis"/>

</xml_diff>